<commit_message>
Program Time to Programming Time
</commit_message>
<xml_diff>
--- a/HalsteadMetricAveragesTables.docx
+++ b/HalsteadMetricAveragesTables.docx
@@ -335,7 +335,13 @@
               <w:jc w:val="center"/>
             </w:pPr>
             <w:r>
-              <w:t>Program Time</w:t>
+              <w:t>Program</w:t>
+            </w:r>
+            <w:r>
+              <w:t>ming</w:t>
+            </w:r>
+            <w:r>
+              <w:t xml:space="preserve"> Time</w:t>
             </w:r>
           </w:p>
         </w:tc>
@@ -747,7 +753,13 @@
               <w:jc w:val="center"/>
             </w:pPr>
             <w:r>
-              <w:t>Program Time</w:t>
+              <w:t>Program</w:t>
+            </w:r>
+            <w:r>
+              <w:t>ming</w:t>
+            </w:r>
+            <w:r>
+              <w:t xml:space="preserve"> Time</w:t>
             </w:r>
           </w:p>
         </w:tc>

</xml_diff>